<commit_message>
Updating web product-details, tab-panel
</commit_message>
<xml_diff>
--- a/Báo cáo thực tập.docx
+++ b/Báo cáo thực tập.docx
@@ -824,13 +824,7 @@
         <w:rPr>
           <w:szCs w:val="26"/>
         </w:rPr>
-        <w:t xml:space="preserve">Blog Page: Đã xong </w:t>
-      </w:r>
-      <w:r>
-        <w:rPr>
-          <w:szCs w:val="26"/>
-        </w:rPr>
-        <w:t>(copy link mẫu)</w:t>
+        <w:t>Blog Page: Đã xong (copy link mẫu)</w:t>
       </w:r>
       <w:r>
         <w:rPr>
@@ -859,13 +853,7 @@
         <w:rPr>
           <w:szCs w:val="26"/>
         </w:rPr>
-        <w:t xml:space="preserve">Contact Us: Đã xong </w:t>
-      </w:r>
-      <w:r>
-        <w:rPr>
-          <w:szCs w:val="26"/>
-        </w:rPr>
-        <w:t>(copy link mẫu)</w:t>
+        <w:t>Contact Us: Đã xong (copy link mẫu)</w:t>
       </w:r>
     </w:p>
     <w:p>
@@ -1420,6 +1408,7 @@
       </w:pPr>
       <w:r>
         <w:rPr>
+          <w:noProof/>
           <w:szCs w:val="26"/>
         </w:rPr>
         <w:lastRenderedPageBreak/>
@@ -1505,6 +1494,7 @@
       </w:pPr>
       <w:r>
         <w:rPr>
+          <w:noProof/>
           <w:sz w:val="28"/>
           <w:szCs w:val="44"/>
         </w:rPr>
@@ -1571,6 +1561,7 @@
       </w:pPr>
       <w:r>
         <w:rPr>
+          <w:noProof/>
           <w:sz w:val="28"/>
           <w:szCs w:val="44"/>
         </w:rPr>
@@ -1646,6 +1637,7 @@
       </w:pPr>
       <w:r>
         <w:rPr>
+          <w:noProof/>
           <w:sz w:val="28"/>
           <w:szCs w:val="44"/>
         </w:rPr>
@@ -1731,6 +1723,7 @@
       </w:pPr>
       <w:r>
         <w:rPr>
+          <w:noProof/>
           <w:sz w:val="28"/>
           <w:szCs w:val="44"/>
         </w:rPr>
@@ -1815,6 +1808,7 @@
       </w:pPr>
       <w:r>
         <w:rPr>
+          <w:noProof/>
           <w:sz w:val="28"/>
           <w:szCs w:val="44"/>
         </w:rPr>
@@ -1888,6 +1882,7 @@
       </w:pPr>
       <w:r>
         <w:rPr>
+          <w:noProof/>
           <w:sz w:val="28"/>
           <w:szCs w:val="44"/>
         </w:rPr>
@@ -1960,6 +1955,7 @@
       </w:pPr>
       <w:r>
         <w:rPr>
+          <w:noProof/>
           <w:sz w:val="28"/>
           <w:szCs w:val="44"/>
         </w:rPr>
@@ -2042,6 +2038,7 @@
       </w:pPr>
       <w:r>
         <w:rPr>
+          <w:noProof/>
           <w:sz w:val="28"/>
           <w:szCs w:val="44"/>
         </w:rPr>
@@ -2114,6 +2111,7 @@
       </w:pPr>
       <w:r>
         <w:rPr>
+          <w:noProof/>
           <w:sz w:val="28"/>
           <w:szCs w:val="44"/>
         </w:rPr>
@@ -2172,6 +2170,64 @@
           <w:szCs w:val="44"/>
         </w:rPr>
         <w:t>Product Detail 2</w:t>
+      </w:r>
+    </w:p>
+    <w:p>
+      <w:pPr>
+        <w:tabs>
+          <w:tab w:val="left" w:pos="5176"/>
+        </w:tabs>
+        <w:rPr>
+          <w:sz w:val="28"/>
+          <w:szCs w:val="44"/>
+        </w:rPr>
+      </w:pPr>
+    </w:p>
+    <w:p>
+      <w:pPr>
+        <w:tabs>
+          <w:tab w:val="left" w:pos="5176"/>
+        </w:tabs>
+        <w:rPr>
+          <w:sz w:val="28"/>
+          <w:szCs w:val="44"/>
+        </w:rPr>
+      </w:pPr>
+      <w:r>
+        <w:rPr>
+          <w:sz w:val="28"/>
+          <w:szCs w:val="44"/>
+        </w:rPr>
+        <w:t>Cách bước thực hiện</w:t>
+      </w:r>
+    </w:p>
+    <w:p>
+      <w:pPr>
+        <w:tabs>
+          <w:tab w:val="left" w:pos="5176"/>
+        </w:tabs>
+        <w:rPr>
+          <w:sz w:val="28"/>
+          <w:szCs w:val="44"/>
+        </w:rPr>
+      </w:pPr>
+    </w:p>
+    <w:p>
+      <w:pPr>
+        <w:tabs>
+          <w:tab w:val="left" w:pos="5176"/>
+        </w:tabs>
+        <w:rPr>
+          <w:sz w:val="28"/>
+          <w:szCs w:val="44"/>
+        </w:rPr>
+      </w:pPr>
+      <w:r>
+        <w:rPr>
+          <w:sz w:val="28"/>
+          <w:szCs w:val="44"/>
+        </w:rPr>
+        <w:t>Xây dựng trang menu</w:t>
       </w:r>
     </w:p>
     <w:sectPr>

</xml_diff>